<commit_message>
changed building element summary table
</commit_message>
<xml_diff>
--- a/building_element_summary.docx
+++ b/building_element_summary.docx
@@ -1,6 +1,6 @@
 
 <file path=word/document.xml><?xml version="1.0" encoding="utf-8"?>
-<w:document xmlns:wpc="http://schemas.microsoft.com/office/word/2010/wordprocessingCanvas" xmlns:cx="http://schemas.microsoft.com/office/drawing/2014/chartex" xmlns:cx1="http://schemas.microsoft.com/office/drawing/2015/9/8/chartex" xmlns:cx2="http://schemas.microsoft.com/office/drawing/2015/10/21/chartex" xmlns:cx3="http://schemas.microsoft.com/office/drawing/2016/5/9/chartex" xmlns:cx4="http://schemas.microsoft.com/office/drawing/2016/5/10/chartex" xmlns:cx5="http://schemas.microsoft.com/office/drawing/2016/5/11/chartex" xmlns:cx6="http://schemas.microsoft.com/office/drawing/2016/5/12/chartex" xmlns:cx7="http://schemas.microsoft.com/office/drawing/2016/5/13/chartex" xmlns:cx8="http://schemas.microsoft.com/office/drawing/2016/5/14/chartex" xmlns:mc="http://schemas.openxmlformats.org/markup-compatibility/2006" xmlns:aink="http://schemas.microsoft.com/office/drawing/2016/ink" xmlns:am3d="http://schemas.microsoft.com/office/drawing/2017/model3d" xmlns:o="urn:schemas-microsoft-com:office:office" xmlns:oel="http://schemas.microsoft.com/office/2019/extlst" xmlns:r="http://schemas.openxmlformats.org/officeDocument/2006/relationships" xmlns:m="http://schemas.openxmlformats.org/officeDocument/2006/math" xmlns:v="urn:schemas-microsoft-com:vml" xmlns:wp14="http://schemas.microsoft.com/office/word/2010/wordprocessingDrawing" xmlns:wp="http://schemas.openxmlformats.org/drawingml/2006/wordprocessingDrawing" xmlns:w10="urn:schemas-microsoft-com:office:word" xmlns:w="http://schemas.openxmlformats.org/wordprocessingml/2006/main" xmlns:w14="http://schemas.microsoft.com/office/word/2010/wordml" xmlns:w15="http://schemas.microsoft.com/office/word/2012/wordml" xmlns:w16cex="http://schemas.microsoft.com/office/word/2018/wordml/cex" xmlns:w16cid="http://schemas.microsoft.com/office/word/2016/wordml/cid" xmlns:w16="http://schemas.microsoft.com/office/word/2018/wordml" xmlns:w16du="http://schemas.microsoft.com/office/word/2023/wordml/word16du" xmlns:w16sdtdh="http://schemas.microsoft.com/office/word/2020/wordml/sdtdatahash" xmlns:w16se="http://schemas.microsoft.com/office/word/2015/wordml/symex" xmlns:wpg="http://schemas.microsoft.com/office/word/2010/wordprocessingGroup" xmlns:wpi="http://schemas.microsoft.com/office/word/2010/wordprocessingInk" xmlns:wne="http://schemas.microsoft.com/office/word/2006/wordml" xmlns:wps="http://schemas.microsoft.com/office/word/2010/wordprocessingShape" mc:Ignorable="w14 w15 w16se w16cid w16 w16cex w16sdtdh w16du wp14">
+<w:document xmlns:wpc="http://schemas.microsoft.com/office/word/2010/wordprocessingCanvas" xmlns:cx="http://schemas.microsoft.com/office/drawing/2014/chartex" xmlns:cx1="http://schemas.microsoft.com/office/drawing/2015/9/8/chartex" xmlns:cx2="http://schemas.microsoft.com/office/drawing/2015/10/21/chartex" xmlns:cx3="http://schemas.microsoft.com/office/drawing/2016/5/9/chartex" xmlns:cx4="http://schemas.microsoft.com/office/drawing/2016/5/10/chartex" xmlns:cx5="http://schemas.microsoft.com/office/drawing/2016/5/11/chartex" xmlns:cx6="http://schemas.microsoft.com/office/drawing/2016/5/12/chartex" xmlns:cx7="http://schemas.microsoft.com/office/drawing/2016/5/13/chartex" xmlns:cx8="http://schemas.microsoft.com/office/drawing/2016/5/14/chartex" xmlns:mc="http://schemas.openxmlformats.org/markup-compatibility/2006" xmlns:aink="http://schemas.microsoft.com/office/drawing/2016/ink" xmlns:am3d="http://schemas.microsoft.com/office/drawing/2017/model3d" xmlns:o="urn:schemas-microsoft-com:office:office" xmlns:oel="http://schemas.microsoft.com/office/2019/extlst" xmlns:r="http://schemas.openxmlformats.org/officeDocument/2006/relationships" xmlns:m="http://schemas.openxmlformats.org/officeDocument/2006/math" xmlns:v="urn:schemas-microsoft-com:vml" xmlns:wp14="http://schemas.microsoft.com/office/word/2010/wordprocessingDrawing" xmlns:wp="http://schemas.openxmlformats.org/drawingml/2006/wordprocessingDrawing" xmlns:w10="urn:schemas-microsoft-com:office:word" xmlns:w="http://schemas.openxmlformats.org/wordprocessingml/2006/main" xmlns:w14="http://schemas.microsoft.com/office/word/2010/wordml" xmlns:w15="http://schemas.microsoft.com/office/word/2012/wordml" xmlns:w16cex="http://schemas.microsoft.com/office/word/2018/wordml/cex" xmlns:w16cid="http://schemas.microsoft.com/office/word/2016/wordml/cid" xmlns:w16="http://schemas.microsoft.com/office/word/2018/wordml" xmlns:w16du="http://schemas.microsoft.com/office/word/2023/wordml/word16du" xmlns:w16sdtdh="http://schemas.microsoft.com/office/word/2020/wordml/sdtdatahash" xmlns:w16sdtfl="http://schemas.microsoft.com/office/word/2024/wordml/sdtformatlock" xmlns:w16se="http://schemas.microsoft.com/office/word/2015/wordml/symex" xmlns:wpg="http://schemas.microsoft.com/office/word/2010/wordprocessingGroup" xmlns:wpi="http://schemas.microsoft.com/office/word/2010/wordprocessingInk" xmlns:wne="http://schemas.microsoft.com/office/word/2006/wordml" xmlns:wps="http://schemas.microsoft.com/office/word/2010/wordprocessingShape" mc:Ignorable="w14 w15 w16se w16cid w16 w16cex w16sdtdh w16sdtfl w16du wp14">
   <w:body>
     <w:p>
       <w:pPr>
@@ -35,10 +35,10 @@
         <w:tblLook w:val="01E0" w:firstRow="1" w:lastRow="1" w:firstColumn="1" w:lastColumn="1" w:noHBand="0" w:noVBand="0"/>
       </w:tblPr>
       <w:tblGrid>
-        <w:gridCol w:w="2342"/>
-        <w:gridCol w:w="2321"/>
-        <w:gridCol w:w="2347"/>
-        <w:gridCol w:w="2340"/>
+        <w:gridCol w:w="2425"/>
+        <w:gridCol w:w="2238"/>
+        <w:gridCol w:w="2442"/>
+        <w:gridCol w:w="2245"/>
       </w:tblGrid>
       <w:tr>
         <w:tc>
@@ -68,7 +68,7 @@
       <w:tr>
         <w:tc>
           <w:tcPr>
-            <w:tcW w:w="2342" w:type="dxa"/>
+            <w:tcW w:w="2425" w:type="dxa"/>
           </w:tcPr>
           <w:p>
             <w:pPr>
@@ -92,7 +92,7 @@
         </w:tc>
         <w:tc>
           <w:tcPr>
-            <w:tcW w:w="2321" w:type="dxa"/>
+            <w:tcW w:w="2238" w:type="dxa"/>
           </w:tcPr>
           <w:p>
             <w:pPr>
@@ -106,7 +106,7 @@
         </w:tc>
         <w:tc>
           <w:tcPr>
-            <w:tcW w:w="2347" w:type="dxa"/>
+            <w:tcW w:w="2442" w:type="dxa"/>
           </w:tcPr>
           <w:p>
             <w:pPr>
@@ -130,7 +130,7 @@
         </w:tc>
         <w:tc>
           <w:tcPr>
-            <w:tcW w:w="2340" w:type="dxa"/>
+            <w:tcW w:w="2245" w:type="dxa"/>
           </w:tcPr>
           <w:p>
             <w:pPr>
@@ -146,7 +146,7 @@
       <w:tr>
         <w:tc>
           <w:tcPr>
-            <w:tcW w:w="2342" w:type="dxa"/>
+            <w:tcW w:w="2425" w:type="dxa"/>
           </w:tcPr>
           <w:p>
             <w:pPr>
@@ -170,7 +170,7 @@
         </w:tc>
         <w:tc>
           <w:tcPr>
-            <w:tcW w:w="2321" w:type="dxa"/>
+            <w:tcW w:w="2238" w:type="dxa"/>
           </w:tcPr>
           <w:p>
             <w:pPr>
@@ -184,7 +184,7 @@
         </w:tc>
         <w:tc>
           <w:tcPr>
-            <w:tcW w:w="2347" w:type="dxa"/>
+            <w:tcW w:w="2442" w:type="dxa"/>
           </w:tcPr>
           <w:p>
             <w:pPr>
@@ -208,7 +208,7 @@
         </w:tc>
         <w:tc>
           <w:tcPr>
-            <w:tcW w:w="2340" w:type="dxa"/>
+            <w:tcW w:w="2245" w:type="dxa"/>
           </w:tcPr>
           <w:p>
             <w:pPr>
@@ -224,7 +224,7 @@
       <w:tr>
         <w:tc>
           <w:tcPr>
-            <w:tcW w:w="2342" w:type="dxa"/>
+            <w:tcW w:w="2425" w:type="dxa"/>
           </w:tcPr>
           <w:p>
             <w:pPr>
@@ -248,7 +248,7 @@
         </w:tc>
         <w:tc>
           <w:tcPr>
-            <w:tcW w:w="2321" w:type="dxa"/>
+            <w:tcW w:w="2238" w:type="dxa"/>
           </w:tcPr>
           <w:p>
             <w:pPr>
@@ -262,7 +262,7 @@
         </w:tc>
         <w:tc>
           <w:tcPr>
-            <w:tcW w:w="2347" w:type="dxa"/>
+            <w:tcW w:w="2442" w:type="dxa"/>
           </w:tcPr>
           <w:p>
             <w:pPr>
@@ -286,7 +286,7 @@
         </w:tc>
         <w:tc>
           <w:tcPr>
-            <w:tcW w:w="2340" w:type="dxa"/>
+            <w:tcW w:w="2245" w:type="dxa"/>
           </w:tcPr>
           <w:p>
             <w:pPr>
@@ -302,7 +302,7 @@
       <w:tr>
         <w:tc>
           <w:tcPr>
-            <w:tcW w:w="2342" w:type="dxa"/>
+            <w:tcW w:w="2425" w:type="dxa"/>
           </w:tcPr>
           <w:p>
             <w:pPr>
@@ -326,7 +326,7 @@
         </w:tc>
         <w:tc>
           <w:tcPr>
-            <w:tcW w:w="2321" w:type="dxa"/>
+            <w:tcW w:w="2238" w:type="dxa"/>
           </w:tcPr>
           <w:p>
             <w:pPr>
@@ -340,7 +340,7 @@
         </w:tc>
         <w:tc>
           <w:tcPr>
-            <w:tcW w:w="2347" w:type="dxa"/>
+            <w:tcW w:w="2442" w:type="dxa"/>
           </w:tcPr>
           <w:p>
             <w:pPr>
@@ -364,7 +364,7 @@
         </w:tc>
         <w:tc>
           <w:tcPr>
-            <w:tcW w:w="2340" w:type="dxa"/>
+            <w:tcW w:w="2245" w:type="dxa"/>
           </w:tcPr>
           <w:p>
             <w:pPr>
@@ -380,7 +380,7 @@
       <w:tr>
         <w:tc>
           <w:tcPr>
-            <w:tcW w:w="2342" w:type="dxa"/>
+            <w:tcW w:w="2425" w:type="dxa"/>
           </w:tcPr>
           <w:p>
             <w:pPr>
@@ -404,7 +404,7 @@
         </w:tc>
         <w:tc>
           <w:tcPr>
-            <w:tcW w:w="2321" w:type="dxa"/>
+            <w:tcW w:w="2238" w:type="dxa"/>
           </w:tcPr>
           <w:p>
             <w:pPr>
@@ -418,7 +418,7 @@
         </w:tc>
         <w:tc>
           <w:tcPr>
-            <w:tcW w:w="2347" w:type="dxa"/>
+            <w:tcW w:w="2442" w:type="dxa"/>
           </w:tcPr>
           <w:p>
             <w:pPr>
@@ -442,7 +442,7 @@
         </w:tc>
         <w:tc>
           <w:tcPr>
-            <w:tcW w:w="2340" w:type="dxa"/>
+            <w:tcW w:w="2245" w:type="dxa"/>
           </w:tcPr>
           <w:p>
             <w:pPr>
@@ -458,7 +458,7 @@
       <w:tr>
         <w:tc>
           <w:tcPr>
-            <w:tcW w:w="2342" w:type="dxa"/>
+            <w:tcW w:w="2425" w:type="dxa"/>
           </w:tcPr>
           <w:p>
             <w:pPr>
@@ -492,7 +492,7 @@
         </w:tc>
         <w:tc>
           <w:tcPr>
-            <w:tcW w:w="2321" w:type="dxa"/>
+            <w:tcW w:w="2238" w:type="dxa"/>
           </w:tcPr>
           <w:p>
             <w:pPr>
@@ -506,7 +506,7 @@
         </w:tc>
         <w:tc>
           <w:tcPr>
-            <w:tcW w:w="2347" w:type="dxa"/>
+            <w:tcW w:w="2442" w:type="dxa"/>
           </w:tcPr>
           <w:p>
             <w:pPr>
@@ -530,7 +530,7 @@
         </w:tc>
         <w:tc>
           <w:tcPr>
-            <w:tcW w:w="2340" w:type="dxa"/>
+            <w:tcW w:w="2245" w:type="dxa"/>
           </w:tcPr>
           <w:p>
             <w:pPr>
@@ -546,7 +546,7 @@
       <w:tr>
         <w:tc>
           <w:tcPr>
-            <w:tcW w:w="2342" w:type="dxa"/>
+            <w:tcW w:w="2425" w:type="dxa"/>
           </w:tcPr>
           <w:p>
             <w:pPr>
@@ -570,7 +570,7 @@
         </w:tc>
         <w:tc>
           <w:tcPr>
-            <w:tcW w:w="2321" w:type="dxa"/>
+            <w:tcW w:w="2238" w:type="dxa"/>
           </w:tcPr>
           <w:p>
             <w:pPr>
@@ -584,7 +584,7 @@
         </w:tc>
         <w:tc>
           <w:tcPr>
-            <w:tcW w:w="2347" w:type="dxa"/>
+            <w:tcW w:w="2442" w:type="dxa"/>
           </w:tcPr>
           <w:p>
             <w:pPr>
@@ -608,7 +608,7 @@
         </w:tc>
         <w:tc>
           <w:tcPr>
-            <w:tcW w:w="2340" w:type="dxa"/>
+            <w:tcW w:w="2245" w:type="dxa"/>
           </w:tcPr>
           <w:p>
             <w:pPr>
@@ -624,7 +624,7 @@
       <w:tr>
         <w:tc>
           <w:tcPr>
-            <w:tcW w:w="2342" w:type="dxa"/>
+            <w:tcW w:w="2425" w:type="dxa"/>
           </w:tcPr>
           <w:p>
             <w:pPr>
@@ -648,7 +648,7 @@
         </w:tc>
         <w:tc>
           <w:tcPr>
-            <w:tcW w:w="2321" w:type="dxa"/>
+            <w:tcW w:w="2238" w:type="dxa"/>
           </w:tcPr>
           <w:p>
             <w:pPr>
@@ -662,7 +662,7 @@
         </w:tc>
         <w:tc>
           <w:tcPr>
-            <w:tcW w:w="2347" w:type="dxa"/>
+            <w:tcW w:w="2442" w:type="dxa"/>
           </w:tcPr>
           <w:p>
             <w:pPr>
@@ -686,7 +686,7 @@
         </w:tc>
         <w:tc>
           <w:tcPr>
-            <w:tcW w:w="2340" w:type="dxa"/>
+            <w:tcW w:w="2245" w:type="dxa"/>
           </w:tcPr>
           <w:p>
             <w:pPr>
@@ -702,7 +702,7 @@
       <w:tr>
         <w:tc>
           <w:tcPr>
-            <w:tcW w:w="2342" w:type="dxa"/>
+            <w:tcW w:w="2425" w:type="dxa"/>
           </w:tcPr>
           <w:p>
             <w:pPr>
@@ -726,7 +726,7 @@
         </w:tc>
         <w:tc>
           <w:tcPr>
-            <w:tcW w:w="2321" w:type="dxa"/>
+            <w:tcW w:w="2238" w:type="dxa"/>
           </w:tcPr>
           <w:p>
             <w:pPr>
@@ -740,7 +740,7 @@
         </w:tc>
         <w:tc>
           <w:tcPr>
-            <w:tcW w:w="2347" w:type="dxa"/>
+            <w:tcW w:w="2442" w:type="dxa"/>
           </w:tcPr>
           <w:p>
             <w:pPr>
@@ -764,7 +764,7 @@
         </w:tc>
         <w:tc>
           <w:tcPr>
-            <w:tcW w:w="2340" w:type="dxa"/>
+            <w:tcW w:w="2245" w:type="dxa"/>
           </w:tcPr>
           <w:p>
             <w:pPr>
@@ -780,7 +780,7 @@
       <w:tr>
         <w:tc>
           <w:tcPr>
-            <w:tcW w:w="2342" w:type="dxa"/>
+            <w:tcW w:w="2425" w:type="dxa"/>
           </w:tcPr>
           <w:p>
             <w:pPr>
@@ -804,7 +804,7 @@
         </w:tc>
         <w:tc>
           <w:tcPr>
-            <w:tcW w:w="2321" w:type="dxa"/>
+            <w:tcW w:w="2238" w:type="dxa"/>
           </w:tcPr>
           <w:p>
             <w:pPr>
@@ -818,7 +818,7 @@
         </w:tc>
         <w:tc>
           <w:tcPr>
-            <w:tcW w:w="2347" w:type="dxa"/>
+            <w:tcW w:w="2442" w:type="dxa"/>
           </w:tcPr>
           <w:p>
             <w:pPr>
@@ -842,7 +842,7 @@
         </w:tc>
         <w:tc>
           <w:tcPr>
-            <w:tcW w:w="2340" w:type="dxa"/>
+            <w:tcW w:w="2245" w:type="dxa"/>
           </w:tcPr>
           <w:p>
             <w:pPr>
@@ -858,7 +858,7 @@
       <w:tr>
         <w:tc>
           <w:tcPr>
-            <w:tcW w:w="2342" w:type="dxa"/>
+            <w:tcW w:w="2425" w:type="dxa"/>
           </w:tcPr>
           <w:p>
             <w:pPr>
@@ -882,7 +882,7 @@
         </w:tc>
         <w:tc>
           <w:tcPr>
-            <w:tcW w:w="2321" w:type="dxa"/>
+            <w:tcW w:w="2238" w:type="dxa"/>
           </w:tcPr>
           <w:p>
             <w:pPr>
@@ -896,7 +896,7 @@
         </w:tc>
         <w:tc>
           <w:tcPr>
-            <w:tcW w:w="2347" w:type="dxa"/>
+            <w:tcW w:w="2442" w:type="dxa"/>
           </w:tcPr>
           <w:p>
             <w:pPr>
@@ -914,13 +914,13 @@
                 <w:sz w:val="20"/>
                 <w:szCs w:val="20"/>
               </w:rPr>
-              <w:t>Remaining Economic Life</w:t>
+              <w:t>Flooring</w:t>
             </w:r>
           </w:p>
         </w:tc>
         <w:tc>
           <w:tcPr>
-            <w:tcW w:w="2340" w:type="dxa"/>
+            <w:tcW w:w="2245" w:type="dxa"/>
           </w:tcPr>
           <w:p>
             <w:pPr>
@@ -936,7 +936,7 @@
       <w:tr>
         <w:tc>
           <w:tcPr>
-            <w:tcW w:w="2342" w:type="dxa"/>
+            <w:tcW w:w="2425" w:type="dxa"/>
           </w:tcPr>
           <w:p>
             <w:pPr>
@@ -954,13 +954,91 @@
                 <w:sz w:val="20"/>
                 <w:szCs w:val="20"/>
               </w:rPr>
-              <w:t>Overall Conclusions</w:t>
+              <w:t>Effective age</w:t>
             </w:r>
           </w:p>
         </w:tc>
         <w:tc>
           <w:tcPr>
-            <w:tcW w:w="7008" w:type="dxa"/>
+            <w:tcW w:w="2238" w:type="dxa"/>
+          </w:tcPr>
+          <w:p>
+            <w:pPr>
+              <w:rPr>
+                <w:bCs/>
+                <w:sz w:val="20"/>
+                <w:szCs w:val="20"/>
+              </w:rPr>
+            </w:pPr>
+          </w:p>
+        </w:tc>
+        <w:tc>
+          <w:tcPr>
+            <w:tcW w:w="2442" w:type="dxa"/>
+          </w:tcPr>
+          <w:p>
+            <w:pPr>
+              <w:rPr>
+                <w:b/>
+                <w:bCs/>
+                <w:sz w:val="20"/>
+                <w:szCs w:val="20"/>
+              </w:rPr>
+            </w:pPr>
+            <w:r>
+              <w:rPr>
+                <w:b/>
+                <w:bCs/>
+                <w:sz w:val="20"/>
+                <w:szCs w:val="20"/>
+              </w:rPr>
+              <w:t>Remaining Economic Life</w:t>
+            </w:r>
+          </w:p>
+        </w:tc>
+        <w:tc>
+          <w:tcPr>
+            <w:tcW w:w="2245" w:type="dxa"/>
+          </w:tcPr>
+          <w:p>
+            <w:pPr>
+              <w:rPr>
+                <w:bCs/>
+                <w:sz w:val="20"/>
+                <w:szCs w:val="20"/>
+              </w:rPr>
+            </w:pPr>
+          </w:p>
+        </w:tc>
+      </w:tr>
+      <w:tr>
+        <w:tc>
+          <w:tcPr>
+            <w:tcW w:w="2425" w:type="dxa"/>
+          </w:tcPr>
+          <w:p>
+            <w:pPr>
+              <w:rPr>
+                <w:b/>
+                <w:bCs/>
+                <w:sz w:val="20"/>
+                <w:szCs w:val="20"/>
+              </w:rPr>
+            </w:pPr>
+            <w:r>
+              <w:rPr>
+                <w:b/>
+                <w:bCs/>
+                <w:sz w:val="20"/>
+                <w:szCs w:val="20"/>
+              </w:rPr>
+              <w:t>Comments</w:t>
+            </w:r>
+          </w:p>
+        </w:tc>
+        <w:tc>
+          <w:tcPr>
+            <w:tcW w:w="6925" w:type="dxa"/>
             <w:gridSpan w:val="3"/>
           </w:tcPr>
           <w:p>
@@ -1016,7 +1094,7 @@
 </file>
 
 <file path=word/endnotes.xml><?xml version="1.0" encoding="utf-8"?>
-<w:endnotes xmlns:wpc="http://schemas.microsoft.com/office/word/2010/wordprocessingCanvas" xmlns:cx="http://schemas.microsoft.com/office/drawing/2014/chartex" xmlns:cx1="http://schemas.microsoft.com/office/drawing/2015/9/8/chartex" xmlns:cx2="http://schemas.microsoft.com/office/drawing/2015/10/21/chartex" xmlns:cx3="http://schemas.microsoft.com/office/drawing/2016/5/9/chartex" xmlns:cx4="http://schemas.microsoft.com/office/drawing/2016/5/10/chartex" xmlns:cx5="http://schemas.microsoft.com/office/drawing/2016/5/11/chartex" xmlns:cx6="http://schemas.microsoft.com/office/drawing/2016/5/12/chartex" xmlns:cx7="http://schemas.microsoft.com/office/drawing/2016/5/13/chartex" xmlns:cx8="http://schemas.microsoft.com/office/drawing/2016/5/14/chartex" xmlns:mc="http://schemas.openxmlformats.org/markup-compatibility/2006" xmlns:aink="http://schemas.microsoft.com/office/drawing/2016/ink" xmlns:am3d="http://schemas.microsoft.com/office/drawing/2017/model3d" xmlns:o="urn:schemas-microsoft-com:office:office" xmlns:oel="http://schemas.microsoft.com/office/2019/extlst" xmlns:r="http://schemas.openxmlformats.org/officeDocument/2006/relationships" xmlns:m="http://schemas.openxmlformats.org/officeDocument/2006/math" xmlns:v="urn:schemas-microsoft-com:vml" xmlns:wp14="http://schemas.microsoft.com/office/word/2010/wordprocessingDrawing" xmlns:wp="http://schemas.openxmlformats.org/drawingml/2006/wordprocessingDrawing" xmlns:w10="urn:schemas-microsoft-com:office:word" xmlns:w="http://schemas.openxmlformats.org/wordprocessingml/2006/main" xmlns:w14="http://schemas.microsoft.com/office/word/2010/wordml" xmlns:w15="http://schemas.microsoft.com/office/word/2012/wordml" xmlns:w16cex="http://schemas.microsoft.com/office/word/2018/wordml/cex" xmlns:w16cid="http://schemas.microsoft.com/office/word/2016/wordml/cid" xmlns:w16="http://schemas.microsoft.com/office/word/2018/wordml" xmlns:w16du="http://schemas.microsoft.com/office/word/2023/wordml/word16du" xmlns:w16sdtdh="http://schemas.microsoft.com/office/word/2020/wordml/sdtdatahash" xmlns:w16se="http://schemas.microsoft.com/office/word/2015/wordml/symex" xmlns:wpg="http://schemas.microsoft.com/office/word/2010/wordprocessingGroup" xmlns:wpi="http://schemas.microsoft.com/office/word/2010/wordprocessingInk" xmlns:wne="http://schemas.microsoft.com/office/word/2006/wordml" xmlns:wps="http://schemas.microsoft.com/office/word/2010/wordprocessingShape" mc:Ignorable="w14 w15 w16se w16cid w16 w16cex w16sdtdh w16du wp14">
+<w:endnotes xmlns:wpc="http://schemas.microsoft.com/office/word/2010/wordprocessingCanvas" xmlns:cx="http://schemas.microsoft.com/office/drawing/2014/chartex" xmlns:cx1="http://schemas.microsoft.com/office/drawing/2015/9/8/chartex" xmlns:cx2="http://schemas.microsoft.com/office/drawing/2015/10/21/chartex" xmlns:cx3="http://schemas.microsoft.com/office/drawing/2016/5/9/chartex" xmlns:cx4="http://schemas.microsoft.com/office/drawing/2016/5/10/chartex" xmlns:cx5="http://schemas.microsoft.com/office/drawing/2016/5/11/chartex" xmlns:cx6="http://schemas.microsoft.com/office/drawing/2016/5/12/chartex" xmlns:cx7="http://schemas.microsoft.com/office/drawing/2016/5/13/chartex" xmlns:cx8="http://schemas.microsoft.com/office/drawing/2016/5/14/chartex" xmlns:mc="http://schemas.openxmlformats.org/markup-compatibility/2006" xmlns:aink="http://schemas.microsoft.com/office/drawing/2016/ink" xmlns:am3d="http://schemas.microsoft.com/office/drawing/2017/model3d" xmlns:o="urn:schemas-microsoft-com:office:office" xmlns:oel="http://schemas.microsoft.com/office/2019/extlst" xmlns:r="http://schemas.openxmlformats.org/officeDocument/2006/relationships" xmlns:m="http://schemas.openxmlformats.org/officeDocument/2006/math" xmlns:v="urn:schemas-microsoft-com:vml" xmlns:wp14="http://schemas.microsoft.com/office/word/2010/wordprocessingDrawing" xmlns:wp="http://schemas.openxmlformats.org/drawingml/2006/wordprocessingDrawing" xmlns:w10="urn:schemas-microsoft-com:office:word" xmlns:w="http://schemas.openxmlformats.org/wordprocessingml/2006/main" xmlns:w14="http://schemas.microsoft.com/office/word/2010/wordml" xmlns:w15="http://schemas.microsoft.com/office/word/2012/wordml" xmlns:w16cex="http://schemas.microsoft.com/office/word/2018/wordml/cex" xmlns:w16cid="http://schemas.microsoft.com/office/word/2016/wordml/cid" xmlns:w16="http://schemas.microsoft.com/office/word/2018/wordml" xmlns:w16du="http://schemas.microsoft.com/office/word/2023/wordml/word16du" xmlns:w16sdtdh="http://schemas.microsoft.com/office/word/2020/wordml/sdtdatahash" xmlns:w16sdtfl="http://schemas.microsoft.com/office/word/2024/wordml/sdtformatlock" xmlns:w16se="http://schemas.microsoft.com/office/word/2015/wordml/symex" xmlns:wpg="http://schemas.microsoft.com/office/word/2010/wordprocessingGroup" xmlns:wpi="http://schemas.microsoft.com/office/word/2010/wordprocessingInk" xmlns:wne="http://schemas.microsoft.com/office/word/2006/wordml" xmlns:wps="http://schemas.microsoft.com/office/word/2010/wordprocessingShape" mc:Ignorable="w14 w15 w16se w16cid w16 w16cex w16sdtdh w16sdtfl w16du wp14">
   <w:endnote w:type="separator" w:id="-1">
     <w:p>
       <w:r>
@@ -1035,7 +1113,7 @@
 </file>
 
 <file path=word/footer1.xml><?xml version="1.0" encoding="utf-8"?>
-<w:ftr xmlns:wpc="http://schemas.microsoft.com/office/word/2010/wordprocessingCanvas" xmlns:cx="http://schemas.microsoft.com/office/drawing/2014/chartex" xmlns:cx1="http://schemas.microsoft.com/office/drawing/2015/9/8/chartex" xmlns:cx2="http://schemas.microsoft.com/office/drawing/2015/10/21/chartex" xmlns:cx3="http://schemas.microsoft.com/office/drawing/2016/5/9/chartex" xmlns:cx4="http://schemas.microsoft.com/office/drawing/2016/5/10/chartex" xmlns:cx5="http://schemas.microsoft.com/office/drawing/2016/5/11/chartex" xmlns:cx6="http://schemas.microsoft.com/office/drawing/2016/5/12/chartex" xmlns:cx7="http://schemas.microsoft.com/office/drawing/2016/5/13/chartex" xmlns:cx8="http://schemas.microsoft.com/office/drawing/2016/5/14/chartex" xmlns:mc="http://schemas.openxmlformats.org/markup-compatibility/2006" xmlns:aink="http://schemas.microsoft.com/office/drawing/2016/ink" xmlns:am3d="http://schemas.microsoft.com/office/drawing/2017/model3d" xmlns:o="urn:schemas-microsoft-com:office:office" xmlns:oel="http://schemas.microsoft.com/office/2019/extlst" xmlns:r="http://schemas.openxmlformats.org/officeDocument/2006/relationships" xmlns:m="http://schemas.openxmlformats.org/officeDocument/2006/math" xmlns:v="urn:schemas-microsoft-com:vml" xmlns:wp14="http://schemas.microsoft.com/office/word/2010/wordprocessingDrawing" xmlns:wp="http://schemas.openxmlformats.org/drawingml/2006/wordprocessingDrawing" xmlns:w10="urn:schemas-microsoft-com:office:word" xmlns:w="http://schemas.openxmlformats.org/wordprocessingml/2006/main" xmlns:w14="http://schemas.microsoft.com/office/word/2010/wordml" xmlns:w15="http://schemas.microsoft.com/office/word/2012/wordml" xmlns:w16cex="http://schemas.microsoft.com/office/word/2018/wordml/cex" xmlns:w16cid="http://schemas.microsoft.com/office/word/2016/wordml/cid" xmlns:w16="http://schemas.microsoft.com/office/word/2018/wordml" xmlns:w16du="http://schemas.microsoft.com/office/word/2023/wordml/word16du" xmlns:w16sdtdh="http://schemas.microsoft.com/office/word/2020/wordml/sdtdatahash" xmlns:w16se="http://schemas.microsoft.com/office/word/2015/wordml/symex" xmlns:wpg="http://schemas.microsoft.com/office/word/2010/wordprocessingGroup" xmlns:wpi="http://schemas.microsoft.com/office/word/2010/wordprocessingInk" xmlns:wne="http://schemas.microsoft.com/office/word/2006/wordml" xmlns:wps="http://schemas.microsoft.com/office/word/2010/wordprocessingShape" mc:Ignorable="w14 w15 w16se w16cid w16 w16cex w16sdtdh w16du wp14">
+<w:ftr xmlns:wpc="http://schemas.microsoft.com/office/word/2010/wordprocessingCanvas" xmlns:cx="http://schemas.microsoft.com/office/drawing/2014/chartex" xmlns:cx1="http://schemas.microsoft.com/office/drawing/2015/9/8/chartex" xmlns:cx2="http://schemas.microsoft.com/office/drawing/2015/10/21/chartex" xmlns:cx3="http://schemas.microsoft.com/office/drawing/2016/5/9/chartex" xmlns:cx4="http://schemas.microsoft.com/office/drawing/2016/5/10/chartex" xmlns:cx5="http://schemas.microsoft.com/office/drawing/2016/5/11/chartex" xmlns:cx6="http://schemas.microsoft.com/office/drawing/2016/5/12/chartex" xmlns:cx7="http://schemas.microsoft.com/office/drawing/2016/5/13/chartex" xmlns:cx8="http://schemas.microsoft.com/office/drawing/2016/5/14/chartex" xmlns:mc="http://schemas.openxmlformats.org/markup-compatibility/2006" xmlns:aink="http://schemas.microsoft.com/office/drawing/2016/ink" xmlns:am3d="http://schemas.microsoft.com/office/drawing/2017/model3d" xmlns:o="urn:schemas-microsoft-com:office:office" xmlns:oel="http://schemas.microsoft.com/office/2019/extlst" xmlns:r="http://schemas.openxmlformats.org/officeDocument/2006/relationships" xmlns:m="http://schemas.openxmlformats.org/officeDocument/2006/math" xmlns:v="urn:schemas-microsoft-com:vml" xmlns:wp14="http://schemas.microsoft.com/office/word/2010/wordprocessingDrawing" xmlns:wp="http://schemas.openxmlformats.org/drawingml/2006/wordprocessingDrawing" xmlns:w10="urn:schemas-microsoft-com:office:word" xmlns:w="http://schemas.openxmlformats.org/wordprocessingml/2006/main" xmlns:w14="http://schemas.microsoft.com/office/word/2010/wordml" xmlns:w15="http://schemas.microsoft.com/office/word/2012/wordml" xmlns:w16cex="http://schemas.microsoft.com/office/word/2018/wordml/cex" xmlns:w16cid="http://schemas.microsoft.com/office/word/2016/wordml/cid" xmlns:w16="http://schemas.microsoft.com/office/word/2018/wordml" xmlns:w16du="http://schemas.microsoft.com/office/word/2023/wordml/word16du" xmlns:w16sdtdh="http://schemas.microsoft.com/office/word/2020/wordml/sdtdatahash" xmlns:w16sdtfl="http://schemas.microsoft.com/office/word/2024/wordml/sdtformatlock" xmlns:w16se="http://schemas.microsoft.com/office/word/2015/wordml/symex" xmlns:wpg="http://schemas.microsoft.com/office/word/2010/wordprocessingGroup" xmlns:wpi="http://schemas.microsoft.com/office/word/2010/wordprocessingInk" xmlns:wne="http://schemas.microsoft.com/office/word/2006/wordml" xmlns:wps="http://schemas.microsoft.com/office/word/2010/wordprocessingShape" mc:Ignorable="w14 w15 w16se w16cid w16 w16cex w16sdtdh w16sdtfl w16du wp14">
   <w:p>
     <w:pPr>
       <w:pStyle w:val="Footer"/>
@@ -1246,7 +1324,7 @@
 </file>
 
 <file path=word/footnotes.xml><?xml version="1.0" encoding="utf-8"?>
-<w:footnotes xmlns:wpc="http://schemas.microsoft.com/office/word/2010/wordprocessingCanvas" xmlns:cx="http://schemas.microsoft.com/office/drawing/2014/chartex" xmlns:cx1="http://schemas.microsoft.com/office/drawing/2015/9/8/chartex" xmlns:cx2="http://schemas.microsoft.com/office/drawing/2015/10/21/chartex" xmlns:cx3="http://schemas.microsoft.com/office/drawing/2016/5/9/chartex" xmlns:cx4="http://schemas.microsoft.com/office/drawing/2016/5/10/chartex" xmlns:cx5="http://schemas.microsoft.com/office/drawing/2016/5/11/chartex" xmlns:cx6="http://schemas.microsoft.com/office/drawing/2016/5/12/chartex" xmlns:cx7="http://schemas.microsoft.com/office/drawing/2016/5/13/chartex" xmlns:cx8="http://schemas.microsoft.com/office/drawing/2016/5/14/chartex" xmlns:mc="http://schemas.openxmlformats.org/markup-compatibility/2006" xmlns:aink="http://schemas.microsoft.com/office/drawing/2016/ink" xmlns:am3d="http://schemas.microsoft.com/office/drawing/2017/model3d" xmlns:o="urn:schemas-microsoft-com:office:office" xmlns:oel="http://schemas.microsoft.com/office/2019/extlst" xmlns:r="http://schemas.openxmlformats.org/officeDocument/2006/relationships" xmlns:m="http://schemas.openxmlformats.org/officeDocument/2006/math" xmlns:v="urn:schemas-microsoft-com:vml" xmlns:wp14="http://schemas.microsoft.com/office/word/2010/wordprocessingDrawing" xmlns:wp="http://schemas.openxmlformats.org/drawingml/2006/wordprocessingDrawing" xmlns:w10="urn:schemas-microsoft-com:office:word" xmlns:w="http://schemas.openxmlformats.org/wordprocessingml/2006/main" xmlns:w14="http://schemas.microsoft.com/office/word/2010/wordml" xmlns:w15="http://schemas.microsoft.com/office/word/2012/wordml" xmlns:w16cex="http://schemas.microsoft.com/office/word/2018/wordml/cex" xmlns:w16cid="http://schemas.microsoft.com/office/word/2016/wordml/cid" xmlns:w16="http://schemas.microsoft.com/office/word/2018/wordml" xmlns:w16du="http://schemas.microsoft.com/office/word/2023/wordml/word16du" xmlns:w16sdtdh="http://schemas.microsoft.com/office/word/2020/wordml/sdtdatahash" xmlns:w16se="http://schemas.microsoft.com/office/word/2015/wordml/symex" xmlns:wpg="http://schemas.microsoft.com/office/word/2010/wordprocessingGroup" xmlns:wpi="http://schemas.microsoft.com/office/word/2010/wordprocessingInk" xmlns:wne="http://schemas.microsoft.com/office/word/2006/wordml" xmlns:wps="http://schemas.microsoft.com/office/word/2010/wordprocessingShape" mc:Ignorable="w14 w15 w16se w16cid w16 w16cex w16sdtdh w16du wp14">
+<w:footnotes xmlns:wpc="http://schemas.microsoft.com/office/word/2010/wordprocessingCanvas" xmlns:cx="http://schemas.microsoft.com/office/drawing/2014/chartex" xmlns:cx1="http://schemas.microsoft.com/office/drawing/2015/9/8/chartex" xmlns:cx2="http://schemas.microsoft.com/office/drawing/2015/10/21/chartex" xmlns:cx3="http://schemas.microsoft.com/office/drawing/2016/5/9/chartex" xmlns:cx4="http://schemas.microsoft.com/office/drawing/2016/5/10/chartex" xmlns:cx5="http://schemas.microsoft.com/office/drawing/2016/5/11/chartex" xmlns:cx6="http://schemas.microsoft.com/office/drawing/2016/5/12/chartex" xmlns:cx7="http://schemas.microsoft.com/office/drawing/2016/5/13/chartex" xmlns:cx8="http://schemas.microsoft.com/office/drawing/2016/5/14/chartex" xmlns:mc="http://schemas.openxmlformats.org/markup-compatibility/2006" xmlns:aink="http://schemas.microsoft.com/office/drawing/2016/ink" xmlns:am3d="http://schemas.microsoft.com/office/drawing/2017/model3d" xmlns:o="urn:schemas-microsoft-com:office:office" xmlns:oel="http://schemas.microsoft.com/office/2019/extlst" xmlns:r="http://schemas.openxmlformats.org/officeDocument/2006/relationships" xmlns:m="http://schemas.openxmlformats.org/officeDocument/2006/math" xmlns:v="urn:schemas-microsoft-com:vml" xmlns:wp14="http://schemas.microsoft.com/office/word/2010/wordprocessingDrawing" xmlns:wp="http://schemas.openxmlformats.org/drawingml/2006/wordprocessingDrawing" xmlns:w10="urn:schemas-microsoft-com:office:word" xmlns:w="http://schemas.openxmlformats.org/wordprocessingml/2006/main" xmlns:w14="http://schemas.microsoft.com/office/word/2010/wordml" xmlns:w15="http://schemas.microsoft.com/office/word/2012/wordml" xmlns:w16cex="http://schemas.microsoft.com/office/word/2018/wordml/cex" xmlns:w16cid="http://schemas.microsoft.com/office/word/2016/wordml/cid" xmlns:w16="http://schemas.microsoft.com/office/word/2018/wordml" xmlns:w16du="http://schemas.microsoft.com/office/word/2023/wordml/word16du" xmlns:w16sdtdh="http://schemas.microsoft.com/office/word/2020/wordml/sdtdatahash" xmlns:w16sdtfl="http://schemas.microsoft.com/office/word/2024/wordml/sdtformatlock" xmlns:w16se="http://schemas.microsoft.com/office/word/2015/wordml/symex" xmlns:wpg="http://schemas.microsoft.com/office/word/2010/wordprocessingGroup" xmlns:wpi="http://schemas.microsoft.com/office/word/2010/wordprocessingInk" xmlns:wne="http://schemas.microsoft.com/office/word/2006/wordml" xmlns:wps="http://schemas.microsoft.com/office/word/2010/wordprocessingShape" mc:Ignorable="w14 w15 w16se w16cid w16 w16cex w16sdtdh w16sdtfl w16du wp14">
   <w:footnote w:type="separator" w:id="-1">
     <w:p>
       <w:r>
@@ -1265,7 +1343,7 @@
 </file>
 
 <file path=word/numbering.xml><?xml version="1.0" encoding="utf-8"?>
-<w:numbering xmlns:wpc="http://schemas.microsoft.com/office/word/2010/wordprocessingCanvas" xmlns:cx="http://schemas.microsoft.com/office/drawing/2014/chartex" xmlns:cx1="http://schemas.microsoft.com/office/drawing/2015/9/8/chartex" xmlns:cx2="http://schemas.microsoft.com/office/drawing/2015/10/21/chartex" xmlns:cx3="http://schemas.microsoft.com/office/drawing/2016/5/9/chartex" xmlns:cx4="http://schemas.microsoft.com/office/drawing/2016/5/10/chartex" xmlns:cx5="http://schemas.microsoft.com/office/drawing/2016/5/11/chartex" xmlns:cx6="http://schemas.microsoft.com/office/drawing/2016/5/12/chartex" xmlns:cx7="http://schemas.microsoft.com/office/drawing/2016/5/13/chartex" xmlns:cx8="http://schemas.microsoft.com/office/drawing/2016/5/14/chartex" xmlns:mc="http://schemas.openxmlformats.org/markup-compatibility/2006" xmlns:aink="http://schemas.microsoft.com/office/drawing/2016/ink" xmlns:am3d="http://schemas.microsoft.com/office/drawing/2017/model3d" xmlns:o="urn:schemas-microsoft-com:office:office" xmlns:oel="http://schemas.microsoft.com/office/2019/extlst" xmlns:r="http://schemas.openxmlformats.org/officeDocument/2006/relationships" xmlns:m="http://schemas.openxmlformats.org/officeDocument/2006/math" xmlns:v="urn:schemas-microsoft-com:vml" xmlns:wp14="http://schemas.microsoft.com/office/word/2010/wordprocessingDrawing" xmlns:wp="http://schemas.openxmlformats.org/drawingml/2006/wordprocessingDrawing" xmlns:w10="urn:schemas-microsoft-com:office:word" xmlns:w="http://schemas.openxmlformats.org/wordprocessingml/2006/main" xmlns:w14="http://schemas.microsoft.com/office/word/2010/wordml" xmlns:w15="http://schemas.microsoft.com/office/word/2012/wordml" xmlns:w16cex="http://schemas.microsoft.com/office/word/2018/wordml/cex" xmlns:w16cid="http://schemas.microsoft.com/office/word/2016/wordml/cid" xmlns:w16="http://schemas.microsoft.com/office/word/2018/wordml" xmlns:w16du="http://schemas.microsoft.com/office/word/2023/wordml/word16du" xmlns:w16sdtdh="http://schemas.microsoft.com/office/word/2020/wordml/sdtdatahash" xmlns:w16se="http://schemas.microsoft.com/office/word/2015/wordml/symex" xmlns:wpg="http://schemas.microsoft.com/office/word/2010/wordprocessingGroup" xmlns:wpi="http://schemas.microsoft.com/office/word/2010/wordprocessingInk" xmlns:wne="http://schemas.microsoft.com/office/word/2006/wordml" xmlns:wps="http://schemas.microsoft.com/office/word/2010/wordprocessingShape" mc:Ignorable="w14 w15 w16se w16cid w16 w16cex w16sdtdh w16du wp14">
+<w:numbering xmlns:wpc="http://schemas.microsoft.com/office/word/2010/wordprocessingCanvas" xmlns:cx="http://schemas.microsoft.com/office/drawing/2014/chartex" xmlns:cx1="http://schemas.microsoft.com/office/drawing/2015/9/8/chartex" xmlns:cx2="http://schemas.microsoft.com/office/drawing/2015/10/21/chartex" xmlns:cx3="http://schemas.microsoft.com/office/drawing/2016/5/9/chartex" xmlns:cx4="http://schemas.microsoft.com/office/drawing/2016/5/10/chartex" xmlns:cx5="http://schemas.microsoft.com/office/drawing/2016/5/11/chartex" xmlns:cx6="http://schemas.microsoft.com/office/drawing/2016/5/12/chartex" xmlns:cx7="http://schemas.microsoft.com/office/drawing/2016/5/13/chartex" xmlns:cx8="http://schemas.microsoft.com/office/drawing/2016/5/14/chartex" xmlns:mc="http://schemas.openxmlformats.org/markup-compatibility/2006" xmlns:aink="http://schemas.microsoft.com/office/drawing/2016/ink" xmlns:am3d="http://schemas.microsoft.com/office/drawing/2017/model3d" xmlns:o="urn:schemas-microsoft-com:office:office" xmlns:oel="http://schemas.microsoft.com/office/2019/extlst" xmlns:r="http://schemas.openxmlformats.org/officeDocument/2006/relationships" xmlns:m="http://schemas.openxmlformats.org/officeDocument/2006/math" xmlns:v="urn:schemas-microsoft-com:vml" xmlns:wp14="http://schemas.microsoft.com/office/word/2010/wordprocessingDrawing" xmlns:wp="http://schemas.openxmlformats.org/drawingml/2006/wordprocessingDrawing" xmlns:w10="urn:schemas-microsoft-com:office:word" xmlns:w="http://schemas.openxmlformats.org/wordprocessingml/2006/main" xmlns:w14="http://schemas.microsoft.com/office/word/2010/wordml" xmlns:w15="http://schemas.microsoft.com/office/word/2012/wordml" xmlns:w16cex="http://schemas.microsoft.com/office/word/2018/wordml/cex" xmlns:w16cid="http://schemas.microsoft.com/office/word/2016/wordml/cid" xmlns:w16="http://schemas.microsoft.com/office/word/2018/wordml" xmlns:w16du="http://schemas.microsoft.com/office/word/2023/wordml/word16du" xmlns:w16sdtdh="http://schemas.microsoft.com/office/word/2020/wordml/sdtdatahash" xmlns:w16sdtfl="http://schemas.microsoft.com/office/word/2024/wordml/sdtformatlock" xmlns:w16se="http://schemas.microsoft.com/office/word/2015/wordml/symex" xmlns:wpg="http://schemas.microsoft.com/office/word/2010/wordprocessingGroup" xmlns:wpi="http://schemas.microsoft.com/office/word/2010/wordprocessingInk" xmlns:wne="http://schemas.microsoft.com/office/word/2006/wordml" xmlns:wps="http://schemas.microsoft.com/office/word/2010/wordprocessingShape" mc:Ignorable="w14 w15 w16se w16cid w16 w16cex w16sdtdh w16sdtfl w16du wp14">
   <w:abstractNum w:abstractNumId="0" w15:restartNumberingAfterBreak="0">
     <w:nsid w:val="FFFFFF80"/>
     <w:multiLevelType w:val="singleLevel"/>
@@ -5436,7 +5514,7 @@
 </file>
 
 <file path=word/styles.xml><?xml version="1.0" encoding="utf-8"?>
-<w:styles xmlns:mc="http://schemas.openxmlformats.org/markup-compatibility/2006" xmlns:r="http://schemas.openxmlformats.org/officeDocument/2006/relationships" xmlns:w="http://schemas.openxmlformats.org/wordprocessingml/2006/main" xmlns:w14="http://schemas.microsoft.com/office/word/2010/wordml" xmlns:w15="http://schemas.microsoft.com/office/word/2012/wordml" xmlns:w16cex="http://schemas.microsoft.com/office/word/2018/wordml/cex" xmlns:w16cid="http://schemas.microsoft.com/office/word/2016/wordml/cid" xmlns:w16="http://schemas.microsoft.com/office/word/2018/wordml" xmlns:w16du="http://schemas.microsoft.com/office/word/2023/wordml/word16du" xmlns:w16sdtdh="http://schemas.microsoft.com/office/word/2020/wordml/sdtdatahash" xmlns:w16se="http://schemas.microsoft.com/office/word/2015/wordml/symex" mc:Ignorable="w14 w15 w16se w16cid w16 w16cex w16sdtdh w16du">
+<w:styles xmlns:mc="http://schemas.openxmlformats.org/markup-compatibility/2006" xmlns:r="http://schemas.openxmlformats.org/officeDocument/2006/relationships" xmlns:w="http://schemas.openxmlformats.org/wordprocessingml/2006/main" xmlns:w14="http://schemas.microsoft.com/office/word/2010/wordml" xmlns:w15="http://schemas.microsoft.com/office/word/2012/wordml" xmlns:w16cex="http://schemas.microsoft.com/office/word/2018/wordml/cex" xmlns:w16cid="http://schemas.microsoft.com/office/word/2016/wordml/cid" xmlns:w16="http://schemas.microsoft.com/office/word/2018/wordml" xmlns:w16du="http://schemas.microsoft.com/office/word/2023/wordml/word16du" xmlns:w16sdtdh="http://schemas.microsoft.com/office/word/2020/wordml/sdtdatahash" xmlns:w16sdtfl="http://schemas.microsoft.com/office/word/2024/wordml/sdtformatlock" xmlns:w16se="http://schemas.microsoft.com/office/word/2015/wordml/symex" mc:Ignorable="w14 w15 w16se w16cid w16 w16cex w16sdtdh w16sdtfl w16du">
   <w:docDefaults>
     <w:rPrDefault>
       <w:rPr>

</xml_diff>